<commit_message>
update BC, fianl report, and comments
</commit_message>
<xml_diff>
--- a/Final Project report/cs225 final project report.docx
+++ b/Final Project report/cs225 final project report.docx
@@ -38,25 +38,7 @@
           <w:szCs w:val="24"/>
         </w:rPr>
         <w:tab/>
-        <w:t xml:space="preserve">Our final project successfully implements </w:t>
-      </w:r>
-      <w:proofErr w:type="gramStart"/>
-      <w:r>
-        <w:rPr>
-          <w:rFonts w:ascii="Times New Roman" w:hAnsi="Times New Roman" w:cs="Times New Roman"/>
-          <w:sz w:val="24"/>
-          <w:szCs w:val="24"/>
-        </w:rPr>
-        <w:t>all of</w:t>
-      </w:r>
-      <w:proofErr w:type="gramEnd"/>
-      <w:r>
-        <w:rPr>
-          <w:rFonts w:ascii="Times New Roman" w:hAnsi="Times New Roman" w:cs="Times New Roman"/>
-          <w:sz w:val="24"/>
-          <w:szCs w:val="24"/>
-        </w:rPr>
-        <w:t xml:space="preserve"> the three algorithms in the proposal, including BFS, </w:t>
+        <w:t xml:space="preserve">Our final project successfully implements all of the three algorithms in the proposal, including BFS, </w:t>
       </w:r>
       <w:proofErr w:type="spellStart"/>
       <w:r>
@@ -142,7 +124,7 @@
                     <pic:cNvPicPr/>
                   </pic:nvPicPr>
                   <pic:blipFill>
-                    <a:blip r:embed="rId4">
+                    <a:blip r:embed="rId6">
                       <a:extLst>
                         <a:ext uri="{28A0092B-C50C-407E-A947-70E740481C1C}">
                           <a14:useLocalDpi xmlns:a14="http://schemas.microsoft.com/office/drawing/2010/main" val="0"/>
@@ -185,15 +167,7 @@
           <w:sz w:val="24"/>
           <w:szCs w:val="24"/>
         </w:rPr>
-        <w:t>f</w:t>
-      </w:r>
-      <w:r>
-        <w:rPr>
-          <w:rFonts w:ascii="Times New Roman" w:hAnsi="Times New Roman" w:cs="Times New Roman"/>
-          <w:sz w:val="24"/>
-          <w:szCs w:val="24"/>
-        </w:rPr>
-        <w:t xml:space="preserve">or </w:t>
+        <w:t xml:space="preserve">for </w:t>
       </w:r>
       <w:r>
         <w:rPr>
@@ -209,25 +183,7 @@
           <w:sz w:val="24"/>
           <w:szCs w:val="24"/>
         </w:rPr>
-        <w:t xml:space="preserve">FS, we use the algorithm to traverse </w:t>
-      </w:r>
-      <w:proofErr w:type="gramStart"/>
-      <w:r>
-        <w:rPr>
-          <w:rFonts w:ascii="Times New Roman" w:hAnsi="Times New Roman" w:cs="Times New Roman"/>
-          <w:sz w:val="24"/>
-          <w:szCs w:val="24"/>
-        </w:rPr>
-        <w:t>all of</w:t>
-      </w:r>
-      <w:proofErr w:type="gramEnd"/>
-      <w:r>
-        <w:rPr>
-          <w:rFonts w:ascii="Times New Roman" w:hAnsi="Times New Roman" w:cs="Times New Roman"/>
-          <w:sz w:val="24"/>
-          <w:szCs w:val="24"/>
-        </w:rPr>
-        <w:t xml:space="preserve"> the airport nodes in the graph by calling the specific function shown in the picture.  The result of this function can be found in our </w:t>
+        <w:t xml:space="preserve">FS, we use the algorithm to traverse all of the airport nodes in the graph by calling the specific function shown in the picture.  The result of this function can be found in our </w:t>
       </w:r>
       <w:proofErr w:type="spellStart"/>
       <w:r>
@@ -275,25 +231,7 @@
           <w:sz w:val="24"/>
           <w:szCs w:val="24"/>
         </w:rPr>
-        <w:t xml:space="preserve">. This algorithm is successful because </w:t>
-      </w:r>
-      <w:proofErr w:type="gramStart"/>
-      <w:r>
-        <w:rPr>
-          <w:rFonts w:ascii="Times New Roman" w:hAnsi="Times New Roman" w:cs="Times New Roman"/>
-          <w:sz w:val="24"/>
-          <w:szCs w:val="24"/>
-        </w:rPr>
-        <w:t>all of</w:t>
-      </w:r>
-      <w:proofErr w:type="gramEnd"/>
-      <w:r>
-        <w:rPr>
-          <w:rFonts w:ascii="Times New Roman" w:hAnsi="Times New Roman" w:cs="Times New Roman"/>
-          <w:sz w:val="24"/>
-          <w:szCs w:val="24"/>
-        </w:rPr>
-        <w:t xml:space="preserve"> the paths shown in the BFS output can be proved by calling our shortest path function that implements </w:t>
+        <w:t xml:space="preserve">. This algorithm is successful because all of the paths shown in the BFS output can be proved by calling our shortest path function that implements </w:t>
       </w:r>
       <w:proofErr w:type="spellStart"/>
       <w:r>
@@ -364,7 +302,7 @@
       <w:pPr>
         <w:jc w:val="left"/>
         <w:rPr>
-          <w:rFonts w:ascii="Times New Roman" w:hAnsi="Times New Roman" w:cs="Times New Roman" w:hint="eastAsia"/>
+          <w:rFonts w:ascii="Times New Roman" w:hAnsi="Times New Roman" w:cs="Times New Roman"/>
           <w:sz w:val="24"/>
           <w:szCs w:val="24"/>
         </w:rPr>
@@ -506,7 +444,7 @@
                     </pic:cNvPicPr>
                   </pic:nvPicPr>
                   <pic:blipFill rotWithShape="1">
-                    <a:blip r:embed="rId5">
+                    <a:blip r:embed="rId7">
                       <a:extLst>
                         <a:ext uri="{28A0092B-C50C-407E-A947-70E740481C1C}">
                           <a14:useLocalDpi xmlns:a14="http://schemas.microsoft.com/office/drawing/2010/main" val="0"/>
@@ -611,7 +549,7 @@
       <w:pPr>
         <w:jc w:val="left"/>
         <w:rPr>
-          <w:rFonts w:ascii="Times New Roman" w:hAnsi="Times New Roman" w:cs="Times New Roman" w:hint="eastAsia"/>
+          <w:rFonts w:ascii="Times New Roman" w:hAnsi="Times New Roman" w:cs="Times New Roman"/>
           <w:sz w:val="24"/>
           <w:szCs w:val="24"/>
         </w:rPr>
@@ -651,7 +589,7 @@
                     </pic:cNvPicPr>
                   </pic:nvPicPr>
                   <pic:blipFill>
-                    <a:blip r:embed="rId6">
+                    <a:blip r:embed="rId8">
                       <a:extLst>
                         <a:ext uri="{28A0092B-C50C-407E-A947-70E740481C1C}">
                           <a14:useLocalDpi xmlns:a14="http://schemas.microsoft.com/office/drawing/2010/main" val="0"/>
@@ -688,7 +626,7 @@
         <w:ind w:firstLine="420"/>
         <w:jc w:val="left"/>
         <w:rPr>
-          <w:rFonts w:ascii="Times New Roman" w:hAnsi="Times New Roman" w:cs="Times New Roman" w:hint="eastAsia"/>
+          <w:rFonts w:ascii="Times New Roman" w:hAnsi="Times New Roman" w:cs="Times New Roman"/>
           <w:sz w:val="24"/>
           <w:szCs w:val="24"/>
         </w:rPr>
@@ -753,7 +691,7 @@
                     </pic:cNvPicPr>
                   </pic:nvPicPr>
                   <pic:blipFill>
-                    <a:blip r:embed="rId7">
+                    <a:blip r:embed="rId9">
                       <a:extLst>
                         <a:ext uri="{28A0092B-C50C-407E-A947-70E740481C1C}">
                           <a14:useLocalDpi xmlns:a14="http://schemas.microsoft.com/office/drawing/2010/main" val="0"/>
@@ -828,24 +766,7 @@
           <w:szCs w:val="24"/>
         </w:rPr>
         <w:tab/>
-      </w:r>
-      <w:proofErr w:type="gramStart"/>
-      <w:r>
-        <w:rPr>
-          <w:rFonts w:ascii="Times New Roman" w:hAnsi="Times New Roman" w:cs="Times New Roman"/>
-          <w:sz w:val="24"/>
-          <w:szCs w:val="24"/>
-        </w:rPr>
-        <w:t>Both of the above</w:t>
-      </w:r>
-      <w:proofErr w:type="gramEnd"/>
-      <w:r>
-        <w:rPr>
-          <w:rFonts w:ascii="Times New Roman" w:hAnsi="Times New Roman" w:cs="Times New Roman"/>
-          <w:sz w:val="24"/>
-          <w:szCs w:val="24"/>
-        </w:rPr>
-        <w:t xml:space="preserve"> picture’s data corresponds to our dataset.</w:t>
+        <w:t>Both of the above picture’s data corresponds to our dataset.</w:t>
       </w:r>
       <w:r>
         <w:rPr>
@@ -870,7 +791,7 @@
                     <pic:cNvPicPr/>
                   </pic:nvPicPr>
                   <pic:blipFill>
-                    <a:blip r:embed="rId8">
+                    <a:blip r:embed="rId10">
                       <a:extLst>
                         <a:ext uri="{28A0092B-C50C-407E-A947-70E740481C1C}">
                           <a14:useLocalDpi xmlns:a14="http://schemas.microsoft.com/office/drawing/2010/main" val="0"/>
@@ -919,7 +840,7 @@
                     <pic:cNvPicPr/>
                   </pic:nvPicPr>
                   <pic:blipFill>
-                    <a:blip r:embed="rId9">
+                    <a:blip r:embed="rId11">
                       <a:extLst>
                         <a:ext uri="{28A0092B-C50C-407E-A947-70E740481C1C}">
                           <a14:useLocalDpi xmlns:a14="http://schemas.microsoft.com/office/drawing/2010/main" val="0"/>
@@ -964,16 +885,14 @@
         <w:tab/>
         <w:t xml:space="preserve">The above two pictures show two shortest </w:t>
       </w:r>
-      <w:proofErr w:type="gramStart"/>
-      <w:r>
-        <w:rPr>
-          <w:rFonts w:ascii="Times New Roman" w:hAnsi="Times New Roman" w:cs="Times New Roman"/>
-          <w:sz w:val="24"/>
-          <w:szCs w:val="24"/>
-        </w:rPr>
-        <w:t>path</w:t>
-      </w:r>
-      <w:proofErr w:type="gramEnd"/>
+      <w:r>
+        <w:rPr>
+          <w:rFonts w:ascii="Times New Roman" w:hAnsi="Times New Roman" w:cs="Times New Roman"/>
+          <w:sz w:val="24"/>
+          <w:szCs w:val="24"/>
+        </w:rPr>
+        <w:t>paths</w:t>
+      </w:r>
       <w:r>
         <w:rPr>
           <w:rFonts w:ascii="Times New Roman" w:hAnsi="Times New Roman" w:cs="Times New Roman"/>
@@ -994,16 +913,16 @@
       </w:pPr>
       <w:r>
         <w:rPr>
-          <w:rFonts w:ascii="Times New Roman" w:hAnsi="Times New Roman" w:cs="Times New Roman" w:hint="eastAsia"/>
+          <w:rFonts w:ascii="Times New Roman" w:hAnsi="Times New Roman" w:cs="Times New Roman"/>
           <w:noProof/>
           <w:sz w:val="24"/>
           <w:szCs w:val="24"/>
         </w:rPr>
         <w:drawing>
-          <wp:inline distT="0" distB="0" distL="0" distR="0" wp14:anchorId="77922992" wp14:editId="270B5F6D">
-            <wp:extent cx="5274310" cy="604520"/>
-            <wp:effectExtent l="0" t="0" r="2540" b="5080"/>
-            <wp:docPr id="7" name="图片 7"/>
+          <wp:inline distT="0" distB="0" distL="0" distR="0" wp14:anchorId="241CD2FF" wp14:editId="1F53706D">
+            <wp:extent cx="5274310" cy="472440"/>
+            <wp:effectExtent l="0" t="0" r="2540" b="3810"/>
+            <wp:docPr id="8" name="图片 8"/>
             <wp:cNvGraphicFramePr>
               <a:graphicFrameLocks xmlns:a="http://schemas.openxmlformats.org/drawingml/2006/main" noChangeAspect="1"/>
             </wp:cNvGraphicFramePr>
@@ -1011,11 +930,11 @@
               <a:graphicData uri="http://schemas.openxmlformats.org/drawingml/2006/picture">
                 <pic:pic xmlns:pic="http://schemas.openxmlformats.org/drawingml/2006/picture">
                   <pic:nvPicPr>
-                    <pic:cNvPr id="7" name="图片 7"/>
+                    <pic:cNvPr id="8" name="图片 8"/>
                     <pic:cNvPicPr/>
                   </pic:nvPicPr>
                   <pic:blipFill>
-                    <a:blip r:embed="rId10">
+                    <a:blip r:embed="rId12">
                       <a:extLst>
                         <a:ext uri="{28A0092B-C50C-407E-A947-70E740481C1C}">
                           <a14:useLocalDpi xmlns:a14="http://schemas.microsoft.com/office/drawing/2010/main" val="0"/>
@@ -1029,7 +948,7 @@
                   <pic:spPr>
                     <a:xfrm>
                       <a:off x="0" y="0"/>
-                      <a:ext cx="5274310" cy="604520"/>
+                      <a:ext cx="5274310" cy="472440"/>
                     </a:xfrm>
                     <a:prstGeom prst="rect">
                       <a:avLst/>
@@ -1076,54 +995,32 @@
         <w:ind w:firstLine="420"/>
         <w:jc w:val="left"/>
         <w:rPr>
+          <w:rFonts w:ascii="Times New Roman" w:hAnsi="Times New Roman" w:cs="Times New Roman"/>
+          <w:i/>
+          <w:iCs/>
+          <w:sz w:val="24"/>
+          <w:szCs w:val="24"/>
+        </w:rPr>
+      </w:pPr>
+      <w:r>
+        <w:rPr>
           <w:rFonts w:ascii="Times New Roman" w:hAnsi="Times New Roman" w:cs="Times New Roman" w:hint="eastAsia"/>
           <w:i/>
           <w:iCs/>
           <w:sz w:val="24"/>
           <w:szCs w:val="24"/>
         </w:rPr>
-      </w:pPr>
-      <w:r>
-        <w:rPr>
-          <w:rFonts w:ascii="Times New Roman" w:hAnsi="Times New Roman" w:cs="Times New Roman" w:hint="eastAsia"/>
+        <w:t>N</w:t>
+      </w:r>
+      <w:r>
+        <w:rPr>
+          <w:rFonts w:ascii="Times New Roman" w:hAnsi="Times New Roman" w:cs="Times New Roman"/>
           <w:i/>
           <w:iCs/>
           <w:sz w:val="24"/>
           <w:szCs w:val="24"/>
         </w:rPr>
-        <w:t>N</w:t>
-      </w:r>
-      <w:r>
-        <w:rPr>
-          <w:rFonts w:ascii="Times New Roman" w:hAnsi="Times New Roman" w:cs="Times New Roman"/>
-          <w:i/>
-          <w:iCs/>
-          <w:sz w:val="24"/>
-          <w:szCs w:val="24"/>
-        </w:rPr>
-        <w:t xml:space="preserve">ote: </w:t>
-      </w:r>
-      <w:proofErr w:type="gramStart"/>
-      <w:r>
-        <w:rPr>
-          <w:rFonts w:ascii="Times New Roman" w:hAnsi="Times New Roman" w:cs="Times New Roman"/>
-          <w:i/>
-          <w:iCs/>
-          <w:sz w:val="24"/>
-          <w:szCs w:val="24"/>
-        </w:rPr>
-        <w:t>All of</w:t>
-      </w:r>
-      <w:proofErr w:type="gramEnd"/>
-      <w:r>
-        <w:rPr>
-          <w:rFonts w:ascii="Times New Roman" w:hAnsi="Times New Roman" w:cs="Times New Roman"/>
-          <w:i/>
-          <w:iCs/>
-          <w:sz w:val="24"/>
-          <w:szCs w:val="24"/>
-        </w:rPr>
-        <w:t xml:space="preserve"> the above pictures are generated through our final project, and the code that are used to generate these outputs can be found in </w:t>
+        <w:t xml:space="preserve">ote: All of the above pictures are generated through our final project, and the code that are used to generate these outputs can be found in </w:t>
       </w:r>
       <w:r>
         <w:rPr>
@@ -1197,6 +1094,44 @@
     </w:sectPr>
   </w:body>
 </w:document>
+</file>
+
+<file path=word/endnotes.xml><?xml version="1.0" encoding="utf-8"?>
+<w:endnotes xmlns:wpc="http://schemas.microsoft.com/office/word/2010/wordprocessingCanvas" xmlns:cx="http://schemas.microsoft.com/office/drawing/2014/chartex" xmlns:cx1="http://schemas.microsoft.com/office/drawing/2015/9/8/chartex" xmlns:cx2="http://schemas.microsoft.com/office/drawing/2015/10/21/chartex" xmlns:cx3="http://schemas.microsoft.com/office/drawing/2016/5/9/chartex" xmlns:cx4="http://schemas.microsoft.com/office/drawing/2016/5/10/chartex" xmlns:cx5="http://schemas.microsoft.com/office/drawing/2016/5/11/chartex" xmlns:cx6="http://schemas.microsoft.com/office/drawing/2016/5/12/chartex" xmlns:cx7="http://schemas.microsoft.com/office/drawing/2016/5/13/chartex" xmlns:cx8="http://schemas.microsoft.com/office/drawing/2016/5/14/chartex" xmlns:mc="http://schemas.openxmlformats.org/markup-compatibility/2006" xmlns:aink="http://schemas.microsoft.com/office/drawing/2016/ink" xmlns:am3d="http://schemas.microsoft.com/office/drawing/2017/model3d" xmlns:o="urn:schemas-microsoft-com:office:office" xmlns:r="http://schemas.openxmlformats.org/officeDocument/2006/relationships" xmlns:m="http://schemas.openxmlformats.org/officeDocument/2006/math" xmlns:v="urn:schemas-microsoft-com:vml" xmlns:wp14="http://schemas.microsoft.com/office/word/2010/wordprocessingDrawing" xmlns:wp="http://schemas.openxmlformats.org/drawingml/2006/wordprocessingDrawing" xmlns:w10="urn:schemas-microsoft-com:office:word" xmlns:w="http://schemas.openxmlformats.org/wordprocessingml/2006/main" xmlns:w14="http://schemas.microsoft.com/office/word/2010/wordml" xmlns:w15="http://schemas.microsoft.com/office/word/2012/wordml" xmlns:w16cex="http://schemas.microsoft.com/office/word/2018/wordml/cex" xmlns:w16cid="http://schemas.microsoft.com/office/word/2016/wordml/cid" xmlns:w16="http://schemas.microsoft.com/office/word/2018/wordml" xmlns:w16sdtdh="http://schemas.microsoft.com/office/word/2020/wordml/sdtdatahash" xmlns:w16se="http://schemas.microsoft.com/office/word/2015/wordml/symex" xmlns:wpg="http://schemas.microsoft.com/office/word/2010/wordprocessingGroup" xmlns:wpi="http://schemas.microsoft.com/office/word/2010/wordprocessingInk" xmlns:wne="http://schemas.microsoft.com/office/word/2006/wordml" xmlns:wps="http://schemas.microsoft.com/office/word/2010/wordprocessingShape" mc:Ignorable="w14 w15 w16se w16cid w16 w16cex w16sdtdh wp14">
+  <w:endnote w:type="separator" w:id="-1">
+    <w:p>
+      <w:r>
+        <w:separator/>
+      </w:r>
+    </w:p>
+  </w:endnote>
+  <w:endnote w:type="continuationSeparator" w:id="0">
+    <w:p>
+      <w:r>
+        <w:continuationSeparator/>
+      </w:r>
+    </w:p>
+  </w:endnote>
+</w:endnotes>
+</file>
+
+<file path=word/footnotes.xml><?xml version="1.0" encoding="utf-8"?>
+<w:footnotes xmlns:wpc="http://schemas.microsoft.com/office/word/2010/wordprocessingCanvas" xmlns:cx="http://schemas.microsoft.com/office/drawing/2014/chartex" xmlns:cx1="http://schemas.microsoft.com/office/drawing/2015/9/8/chartex" xmlns:cx2="http://schemas.microsoft.com/office/drawing/2015/10/21/chartex" xmlns:cx3="http://schemas.microsoft.com/office/drawing/2016/5/9/chartex" xmlns:cx4="http://schemas.microsoft.com/office/drawing/2016/5/10/chartex" xmlns:cx5="http://schemas.microsoft.com/office/drawing/2016/5/11/chartex" xmlns:cx6="http://schemas.microsoft.com/office/drawing/2016/5/12/chartex" xmlns:cx7="http://schemas.microsoft.com/office/drawing/2016/5/13/chartex" xmlns:cx8="http://schemas.microsoft.com/office/drawing/2016/5/14/chartex" xmlns:mc="http://schemas.openxmlformats.org/markup-compatibility/2006" xmlns:aink="http://schemas.microsoft.com/office/drawing/2016/ink" xmlns:am3d="http://schemas.microsoft.com/office/drawing/2017/model3d" xmlns:o="urn:schemas-microsoft-com:office:office" xmlns:r="http://schemas.openxmlformats.org/officeDocument/2006/relationships" xmlns:m="http://schemas.openxmlformats.org/officeDocument/2006/math" xmlns:v="urn:schemas-microsoft-com:vml" xmlns:wp14="http://schemas.microsoft.com/office/word/2010/wordprocessingDrawing" xmlns:wp="http://schemas.openxmlformats.org/drawingml/2006/wordprocessingDrawing" xmlns:w10="urn:schemas-microsoft-com:office:word" xmlns:w="http://schemas.openxmlformats.org/wordprocessingml/2006/main" xmlns:w14="http://schemas.microsoft.com/office/word/2010/wordml" xmlns:w15="http://schemas.microsoft.com/office/word/2012/wordml" xmlns:w16cex="http://schemas.microsoft.com/office/word/2018/wordml/cex" xmlns:w16cid="http://schemas.microsoft.com/office/word/2016/wordml/cid" xmlns:w16="http://schemas.microsoft.com/office/word/2018/wordml" xmlns:w16sdtdh="http://schemas.microsoft.com/office/word/2020/wordml/sdtdatahash" xmlns:w16se="http://schemas.microsoft.com/office/word/2015/wordml/symex" xmlns:wpg="http://schemas.microsoft.com/office/word/2010/wordprocessingGroup" xmlns:wpi="http://schemas.microsoft.com/office/word/2010/wordprocessingInk" xmlns:wne="http://schemas.microsoft.com/office/word/2006/wordml" xmlns:wps="http://schemas.microsoft.com/office/word/2010/wordprocessingShape" mc:Ignorable="w14 w15 w16se w16cid w16 w16cex w16sdtdh wp14">
+  <w:footnote w:type="separator" w:id="-1">
+    <w:p>
+      <w:r>
+        <w:separator/>
+      </w:r>
+    </w:p>
+  </w:footnote>
+  <w:footnote w:type="continuationSeparator" w:id="0">
+    <w:p>
+      <w:r>
+        <w:continuationSeparator/>
+      </w:r>
+    </w:p>
+  </w:footnote>
+</w:footnotes>
 </file>
 
 <file path=word/styles.xml><?xml version="1.0" encoding="utf-8"?>
@@ -1626,6 +1561,71 @@
     <w:semiHidden/>
     <w:unhideWhenUsed/>
   </w:style>
+  <w:style w:type="paragraph" w:styleId="a3">
+    <w:name w:val="header"/>
+    <w:basedOn w:val="a"/>
+    <w:link w:val="a4"/>
+    <w:uiPriority w:val="99"/>
+    <w:unhideWhenUsed/>
+    <w:rsid w:val="000A0407"/>
+    <w:pPr>
+      <w:pBdr>
+        <w:bottom w:val="single" w:sz="6" w:space="1" w:color="auto"/>
+      </w:pBdr>
+      <w:tabs>
+        <w:tab w:val="center" w:pos="4153"/>
+        <w:tab w:val="right" w:pos="8306"/>
+      </w:tabs>
+      <w:snapToGrid w:val="0"/>
+      <w:jc w:val="center"/>
+    </w:pPr>
+    <w:rPr>
+      <w:sz w:val="18"/>
+      <w:szCs w:val="18"/>
+    </w:rPr>
+  </w:style>
+  <w:style w:type="character" w:customStyle="1" w:styleId="a4">
+    <w:name w:val="页眉 字符"/>
+    <w:basedOn w:val="a0"/>
+    <w:link w:val="a3"/>
+    <w:uiPriority w:val="99"/>
+    <w:rsid w:val="000A0407"/>
+    <w:rPr>
+      <w:sz w:val="18"/>
+      <w:szCs w:val="18"/>
+    </w:rPr>
+  </w:style>
+  <w:style w:type="paragraph" w:styleId="a5">
+    <w:name w:val="footer"/>
+    <w:basedOn w:val="a"/>
+    <w:link w:val="a6"/>
+    <w:uiPriority w:val="99"/>
+    <w:unhideWhenUsed/>
+    <w:rsid w:val="000A0407"/>
+    <w:pPr>
+      <w:tabs>
+        <w:tab w:val="center" w:pos="4153"/>
+        <w:tab w:val="right" w:pos="8306"/>
+      </w:tabs>
+      <w:snapToGrid w:val="0"/>
+      <w:jc w:val="left"/>
+    </w:pPr>
+    <w:rPr>
+      <w:sz w:val="18"/>
+      <w:szCs w:val="18"/>
+    </w:rPr>
+  </w:style>
+  <w:style w:type="character" w:customStyle="1" w:styleId="a6">
+    <w:name w:val="页脚 字符"/>
+    <w:basedOn w:val="a0"/>
+    <w:link w:val="a5"/>
+    <w:uiPriority w:val="99"/>
+    <w:rsid w:val="000A0407"/>
+    <w:rPr>
+      <w:sz w:val="18"/>
+      <w:szCs w:val="18"/>
+    </w:rPr>
+  </w:style>
 </w:styles>
 </file>
 

</xml_diff>